<commit_message>
fix typos on syllabus
</commit_message>
<xml_diff>
--- a/IOT Syllabus -Cohort 4.docx
+++ b/IOT Syllabus -Cohort 4.docx
@@ -629,7 +629,27 @@
                 <w:sz w:val="22"/>
                 <w:szCs w:val="22"/>
               </w:rPr>
-              <w:t>Brian Rashap, Ph.D.</w:t>
+              <w:t xml:space="preserve">Brian </w:t>
+            </w:r>
+            <w:proofErr w:type="spellStart"/>
+            <w:r>
+              <w:rPr>
+                <w:b/>
+                <w:bCs/>
+                <w:sz w:val="22"/>
+                <w:szCs w:val="22"/>
+              </w:rPr>
+              <w:t>Rashap</w:t>
+            </w:r>
+            <w:proofErr w:type="spellEnd"/>
+            <w:r>
+              <w:rPr>
+                <w:b/>
+                <w:bCs/>
+                <w:sz w:val="22"/>
+                <w:szCs w:val="22"/>
+              </w:rPr>
+              <w:t>, Ph.D.</w:t>
             </w:r>
           </w:p>
         </w:tc>
@@ -798,7 +818,57 @@
           <w:sz w:val="22"/>
           <w:szCs w:val="22"/>
         </w:rPr>
-        <w:t>Textbook-are not requires for this course</w:t>
+        <w:t>Textbook</w:t>
+      </w:r>
+      <w:r>
+        <w:rPr>
+          <w:b/>
+          <w:bCs/>
+          <w:color w:val="800000"/>
+          <w:sz w:val="22"/>
+          <w:szCs w:val="22"/>
+        </w:rPr>
+        <w:t xml:space="preserve">s: </w:t>
+      </w:r>
+      <w:r>
+        <w:rPr>
+          <w:b/>
+          <w:bCs/>
+          <w:color w:val="800000"/>
+          <w:sz w:val="22"/>
+          <w:szCs w:val="22"/>
+        </w:rPr>
+        <w:t>not require</w:t>
+      </w:r>
+      <w:r>
+        <w:rPr>
+          <w:b/>
+          <w:bCs/>
+          <w:color w:val="800000"/>
+          <w:sz w:val="22"/>
+          <w:szCs w:val="22"/>
+        </w:rPr>
+        <w:t>d</w:t>
+      </w:r>
+      <w:r>
+        <w:rPr>
+          <w:b/>
+          <w:bCs/>
+          <w:color w:val="800000"/>
+          <w:sz w:val="22"/>
+          <w:szCs w:val="22"/>
+        </w:rPr>
+        <w:t xml:space="preserve"> for this course</w:t>
+      </w:r>
+      <w:r>
+        <w:rPr>
+          <w:b/>
+          <w:bCs/>
+          <w:color w:val="800000"/>
+          <w:sz w:val="22"/>
+          <w:szCs w:val="22"/>
+        </w:rPr>
+        <w:t>.</w:t>
       </w:r>
     </w:p>
     <w:p>
@@ -868,7 +938,27 @@
           <w:sz w:val="22"/>
           <w:szCs w:val="22"/>
         </w:rPr>
-        <w:t xml:space="preserve">computer (Windows, MAC, or Linux) that they will use every class session. </w:t>
+        <w:t>computer (Windows, M</w:t>
+      </w:r>
+      <w:r>
+        <w:rPr>
+          <w:b/>
+          <w:bCs/>
+          <w:color w:val="800000"/>
+          <w:sz w:val="22"/>
+          <w:szCs w:val="22"/>
+        </w:rPr>
+        <w:t>ac</w:t>
+      </w:r>
+      <w:r>
+        <w:rPr>
+          <w:b/>
+          <w:bCs/>
+          <w:color w:val="800000"/>
+          <w:sz w:val="22"/>
+          <w:szCs w:val="22"/>
+        </w:rPr>
+        <w:t xml:space="preserve">, or Linux) that they will use every class session. </w:t>
       </w:r>
     </w:p>
     <w:tbl>
@@ -2947,7 +3037,23 @@
                 <w:szCs w:val="22"/>
                 <w:lang w:val="en"/>
               </w:rPr>
-              <w:t>Introduction to Arduino IDE, Teensy specific packages, and Frtizing</w:t>
+              <w:t>Introduction to Arduino IDE, Teensy specific packages, and Fr</w:t>
+            </w:r>
+            <w:r>
+              <w:rPr>
+                <w:sz w:val="22"/>
+                <w:szCs w:val="22"/>
+                <w:lang w:val="en"/>
+              </w:rPr>
+              <w:t>i</w:t>
+            </w:r>
+            <w:r>
+              <w:rPr>
+                <w:sz w:val="22"/>
+                <w:szCs w:val="22"/>
+                <w:lang w:val="en"/>
+              </w:rPr>
+              <w:t>tzing</w:t>
             </w:r>
           </w:p>
           <w:p>
@@ -3785,7 +3891,25 @@
                 <w:szCs w:val="22"/>
                 <w:lang w:val="en"/>
               </w:rPr>
-              <w:t>L07_SPI (uSD Card)</w:t>
+              <w:t>L07_SPI (</w:t>
+            </w:r>
+            <w:proofErr w:type="spellStart"/>
+            <w:r>
+              <w:rPr>
+                <w:sz w:val="22"/>
+                <w:szCs w:val="22"/>
+                <w:lang w:val="en"/>
+              </w:rPr>
+              <w:t>uSD</w:t>
+            </w:r>
+            <w:proofErr w:type="spellEnd"/>
+            <w:r>
+              <w:rPr>
+                <w:sz w:val="22"/>
+                <w:szCs w:val="22"/>
+                <w:lang w:val="en"/>
+              </w:rPr>
+              <w:t xml:space="preserve"> Card)</w:t>
             </w:r>
           </w:p>
           <w:p>
@@ -3951,12 +4075,21 @@
                 <w:szCs w:val="22"/>
               </w:rPr>
             </w:pPr>
-            <w:r>
-              <w:rPr>
-                <w:sz w:val="22"/>
-                <w:szCs w:val="22"/>
-              </w:rPr>
-              <w:t>KeyPad Inputs</w:t>
+            <w:proofErr w:type="spellStart"/>
+            <w:r>
+              <w:rPr>
+                <w:sz w:val="22"/>
+                <w:szCs w:val="22"/>
+              </w:rPr>
+              <w:t>KeyPad</w:t>
+            </w:r>
+            <w:proofErr w:type="spellEnd"/>
+            <w:r>
+              <w:rPr>
+                <w:sz w:val="22"/>
+                <w:szCs w:val="22"/>
+              </w:rPr>
+              <w:t xml:space="preserve"> Inputs</w:t>
             </w:r>
           </w:p>
           <w:p>
@@ -4681,13 +4814,23 @@
                 <w:szCs w:val="22"/>
               </w:rPr>
             </w:pPr>
-            <w:r>
-              <w:rPr>
-                <w:sz w:val="22"/>
-                <w:szCs w:val="22"/>
-                <w:lang w:val="en"/>
-              </w:rPr>
-              <w:t>Wifi Communication / MQTT</w:t>
+            <w:proofErr w:type="spellStart"/>
+            <w:r>
+              <w:rPr>
+                <w:sz w:val="22"/>
+                <w:szCs w:val="22"/>
+                <w:lang w:val="en"/>
+              </w:rPr>
+              <w:t>Wifi</w:t>
+            </w:r>
+            <w:proofErr w:type="spellEnd"/>
+            <w:r>
+              <w:rPr>
+                <w:sz w:val="22"/>
+                <w:szCs w:val="22"/>
+                <w:lang w:val="en"/>
+              </w:rPr>
+              <w:t xml:space="preserve"> Communication / MQTT</w:t>
             </w:r>
           </w:p>
           <w:p>
@@ -4802,21 +4945,7 @@
                 <w:sz w:val="22"/>
                 <w:szCs w:val="22"/>
               </w:rPr>
-              <w:t>L</w:t>
-            </w:r>
-            <w:r>
-              <w:rPr>
-                <w:sz w:val="22"/>
-                <w:szCs w:val="22"/>
-              </w:rPr>
-              <w:t>13</w:t>
-            </w:r>
-            <w:r>
-              <w:rPr>
-                <w:sz w:val="22"/>
-                <w:szCs w:val="22"/>
-              </w:rPr>
-              <w:t>_Semiconductor(Filters, Amps</w:t>
+              <w:t>L13_Semiconductor(Filters, Amps</w:t>
             </w:r>
             <w:r>
               <w:rPr>
@@ -5213,7 +5342,23 @@
                 <w:sz w:val="22"/>
                 <w:szCs w:val="22"/>
               </w:rPr>
-              <w:t>Smart Mfg (Power / Vibration)</w:t>
+              <w:t xml:space="preserve">Smart </w:t>
+            </w:r>
+            <w:proofErr w:type="spellStart"/>
+            <w:r>
+              <w:rPr>
+                <w:sz w:val="22"/>
+                <w:szCs w:val="22"/>
+              </w:rPr>
+              <w:t>Mfg</w:t>
+            </w:r>
+            <w:proofErr w:type="spellEnd"/>
+            <w:r>
+              <w:rPr>
+                <w:sz w:val="22"/>
+                <w:szCs w:val="22"/>
+              </w:rPr>
+              <w:t xml:space="preserve"> (Power / Vibration)</w:t>
             </w:r>
           </w:p>
           <w:p>
@@ -6613,21 +6758,11 @@
       <w:tab/>
       <w:t xml:space="preserve">page </w:t>
     </w:r>
-    <w:r>
-      <w:fldChar w:fldCharType="begin"/>
-    </w:r>
-    <w:r>
-      <w:instrText xml:space="preserve"> NUMPAGES  \* MERGEFORMAT </w:instrText>
-    </w:r>
-    <w:r>
-      <w:fldChar w:fldCharType="separate"/>
-    </w:r>
-    <w:r>
-      <w:t>2</w:t>
-    </w:r>
-    <w:r>
-      <w:fldChar w:fldCharType="end"/>
-    </w:r>
+    <w:fldSimple w:instr=" NUMPAGES  \* MERGEFORMAT ">
+      <w:r>
+        <w:t>2</w:t>
+      </w:r>
+    </w:fldSimple>
     <w:r>
       <w:tab/>
       <w:t>Revised 07/15/09</w:t>

</xml_diff>